<commit_message>
Finish Samsung DA Project
</commit_message>
<xml_diff>
--- a/KOR_RESUME_ShinHyeonhak.docx
+++ b/KOR_RESUME_ShinHyeonhak.docx
@@ -141,8 +141,16 @@
                 <w:sz w:val="32"/>
               </w:rPr>
               <w:br/>
+            </w:r>
+            <w:proofErr w:type="spellStart"/>
+            <w:r>
+              <w:rPr>
+                <w:rFonts w:ascii="Noto Sans ExtraBold" w:eastAsia="Noto Sans KR Light" w:hAnsi="Noto Sans ExtraBold" w:cs="Noto Sans ExtraBold"/>
+                <w:sz w:val="32"/>
+              </w:rPr>
               <w:t>Hyeonhak</w:t>
             </w:r>
+            <w:proofErr w:type="spellEnd"/>
           </w:p>
           <w:p>
             <w:pPr>
@@ -257,13 +265,23 @@
                 <w:szCs w:val="22"/>
               </w:rPr>
             </w:pPr>
+            <w:proofErr w:type="spellStart"/>
             <w:r>
               <w:rPr>
                 <w:rFonts w:ascii="Noto Sans KR" w:eastAsia="Noto Sans KR" w:hAnsi="Noto Sans KR" w:cs="Noto Sans" w:hint="eastAsia"/>
                 <w:sz w:val="22"/>
                 <w:szCs w:val="22"/>
               </w:rPr>
-              <w:t xml:space="preserve">장덕동 </w:t>
+              <w:t>장덕동</w:t>
+            </w:r>
+            <w:proofErr w:type="spellEnd"/>
+            <w:r>
+              <w:rPr>
+                <w:rFonts w:ascii="Noto Sans KR" w:eastAsia="Noto Sans KR" w:hAnsi="Noto Sans KR" w:cs="Noto Sans" w:hint="eastAsia"/>
+                <w:sz w:val="22"/>
+                <w:szCs w:val="22"/>
+              </w:rPr>
+              <w:t xml:space="preserve"> </w:t>
             </w:r>
             <w:r>
               <w:rPr>
@@ -463,13 +481,23 @@
                 <w:szCs w:val="22"/>
               </w:rPr>
             </w:pPr>
+            <w:proofErr w:type="spellStart"/>
             <w:r>
               <w:rPr>
                 <w:rFonts w:ascii="Noto Sans" w:eastAsia="Noto Sans KR Light" w:hAnsi="Noto Sans" w:cs="Noto Sans"/>
                 <w:sz w:val="22"/>
                 <w:szCs w:val="22"/>
               </w:rPr>
-              <w:t>Github:</w:t>
+              <w:t>Github</w:t>
+            </w:r>
+            <w:proofErr w:type="spellEnd"/>
+            <w:r>
+              <w:rPr>
+                <w:rFonts w:ascii="Noto Sans" w:eastAsia="Noto Sans KR Light" w:hAnsi="Noto Sans" w:cs="Noto Sans"/>
+                <w:sz w:val="22"/>
+                <w:szCs w:val="22"/>
+              </w:rPr>
+              <w:t>:</w:t>
             </w:r>
           </w:p>
           <w:p>
@@ -1704,13 +1732,23 @@
                 <w:szCs w:val="20"/>
               </w:rPr>
             </w:pPr>
+            <w:proofErr w:type="spellStart"/>
             <w:r>
               <w:rPr>
                 <w:rFonts w:ascii="Noto Sans KR" w:eastAsia="Noto Sans KR" w:hAnsi="Noto Sans KR" w:cs="Noto Sans" w:hint="eastAsia"/>
                 <w:sz w:val="20"/>
                 <w:szCs w:val="20"/>
               </w:rPr>
-              <w:t>삼일동 우체국 소속</w:t>
+              <w:t>삼일동</w:t>
+            </w:r>
+            <w:proofErr w:type="spellEnd"/>
+            <w:r>
+              <w:rPr>
+                <w:rFonts w:ascii="Noto Sans KR" w:eastAsia="Noto Sans KR" w:hAnsi="Noto Sans KR" w:cs="Noto Sans" w:hint="eastAsia"/>
+                <w:sz w:val="20"/>
+                <w:szCs w:val="20"/>
+              </w:rPr>
+              <w:t xml:space="preserve"> 우체국 소속</w:t>
             </w:r>
           </w:p>
           <w:p>
@@ -1726,13 +1764,23 @@
                 <w:szCs w:val="20"/>
               </w:rPr>
             </w:pPr>
+            <w:proofErr w:type="spellStart"/>
             <w:r>
               <w:rPr>
                 <w:rFonts w:ascii="Noto Sans KR" w:eastAsia="Noto Sans KR" w:hAnsi="Noto Sans KR" w:cs="Noto Sans" w:hint="eastAsia"/>
                 <w:sz w:val="20"/>
                 <w:szCs w:val="20"/>
               </w:rPr>
-              <w:t>우정직 공무원 기본업무 및 민원 응대</w:t>
+              <w:t>우정직</w:t>
+            </w:r>
+            <w:proofErr w:type="spellEnd"/>
+            <w:r>
+              <w:rPr>
+                <w:rFonts w:ascii="Noto Sans KR" w:eastAsia="Noto Sans KR" w:hAnsi="Noto Sans KR" w:cs="Noto Sans" w:hint="eastAsia"/>
+                <w:sz w:val="20"/>
+                <w:szCs w:val="20"/>
+              </w:rPr>
+              <w:t xml:space="preserve"> 공무원 기본업무 및 민원 응대</w:t>
             </w:r>
           </w:p>
           <w:p>
@@ -1803,6 +1851,7 @@
               </w:rPr>
               <w:t xml:space="preserve">oT </w:t>
             </w:r>
+            <w:proofErr w:type="gramStart"/>
             <w:r>
               <w:rPr>
                 <w:rFonts w:ascii="Noto Sans KR" w:eastAsia="Noto Sans KR" w:hAnsi="Noto Sans KR" w:cs="Noto Sans" w:hint="eastAsia"/>
@@ -1825,7 +1874,16 @@
                 <w:sz w:val="20"/>
                 <w:szCs w:val="20"/>
               </w:rPr>
-              <w:t xml:space="preserve">/ </w:t>
+              <w:t>/</w:t>
+            </w:r>
+            <w:proofErr w:type="gramEnd"/>
+            <w:r>
+              <w:rPr>
+                <w:rFonts w:ascii="Noto Sans KR" w:eastAsia="Noto Sans KR" w:hAnsi="Noto Sans KR" w:cs="Noto Sans"/>
+                <w:sz w:val="20"/>
+                <w:szCs w:val="20"/>
+              </w:rPr>
+              <w:t xml:space="preserve"> </w:t>
             </w:r>
             <w:r>
               <w:rPr>
@@ -1994,7 +2052,43 @@
                 <w:sz w:val="20"/>
                 <w:szCs w:val="20"/>
               </w:rPr>
-              <w:t>대학생 창작모빌리티 경진대회 무인모빌리티 부문 대상</w:t>
+              <w:t xml:space="preserve">대학생 </w:t>
+            </w:r>
+            <w:proofErr w:type="spellStart"/>
+            <w:r>
+              <w:rPr>
+                <w:rFonts w:ascii="Noto Sans KR" w:eastAsia="Noto Sans KR" w:hAnsi="Noto Sans KR" w:cs="Noto Sans" w:hint="eastAsia"/>
+                <w:sz w:val="20"/>
+                <w:szCs w:val="20"/>
+              </w:rPr>
+              <w:t>창작모빌리티</w:t>
+            </w:r>
+            <w:proofErr w:type="spellEnd"/>
+            <w:r>
+              <w:rPr>
+                <w:rFonts w:ascii="Noto Sans KR" w:eastAsia="Noto Sans KR" w:hAnsi="Noto Sans KR" w:cs="Noto Sans" w:hint="eastAsia"/>
+                <w:sz w:val="20"/>
+                <w:szCs w:val="20"/>
+              </w:rPr>
+              <w:t xml:space="preserve"> 경진대회 </w:t>
+            </w:r>
+            <w:proofErr w:type="spellStart"/>
+            <w:r>
+              <w:rPr>
+                <w:rFonts w:ascii="Noto Sans KR" w:eastAsia="Noto Sans KR" w:hAnsi="Noto Sans KR" w:cs="Noto Sans" w:hint="eastAsia"/>
+                <w:sz w:val="20"/>
+                <w:szCs w:val="20"/>
+              </w:rPr>
+              <w:t>무인모빌리티</w:t>
+            </w:r>
+            <w:proofErr w:type="spellEnd"/>
+            <w:r>
+              <w:rPr>
+                <w:rFonts w:ascii="Noto Sans KR" w:eastAsia="Noto Sans KR" w:hAnsi="Noto Sans KR" w:cs="Noto Sans" w:hint="eastAsia"/>
+                <w:sz w:val="20"/>
+                <w:szCs w:val="20"/>
+              </w:rPr>
+              <w:t xml:space="preserve"> 부문 대상</w:t>
             </w:r>
             <w:r>
               <w:rPr>
@@ -2028,7 +2122,25 @@
                 <w:sz w:val="20"/>
                 <w:szCs w:val="20"/>
               </w:rPr>
-              <w:t>국토교통부 장관상)</w:t>
+              <w:t xml:space="preserve">국토교통부 </w:t>
+            </w:r>
+            <w:proofErr w:type="spellStart"/>
+            <w:r>
+              <w:rPr>
+                <w:rFonts w:ascii="Noto Sans KR" w:eastAsia="Noto Sans KR" w:hAnsi="Noto Sans KR" w:cs="Noto Sans" w:hint="eastAsia"/>
+                <w:sz w:val="20"/>
+                <w:szCs w:val="20"/>
+              </w:rPr>
+              <w:t>장관상</w:t>
+            </w:r>
+            <w:proofErr w:type="spellEnd"/>
+            <w:r>
+              <w:rPr>
+                <w:rFonts w:ascii="Noto Sans KR" w:eastAsia="Noto Sans KR" w:hAnsi="Noto Sans KR" w:cs="Noto Sans" w:hint="eastAsia"/>
+                <w:sz w:val="20"/>
+                <w:szCs w:val="20"/>
+              </w:rPr>
+              <w:t>)</w:t>
             </w:r>
           </w:p>
           <w:p>
@@ -2408,13 +2520,23 @@
         </w:rPr>
         <w:t xml:space="preserve">. </w:t>
       </w:r>
+      <w:proofErr w:type="spellStart"/>
       <w:r>
         <w:rPr>
           <w:rFonts w:ascii="Noto Sans KR" w:eastAsia="Noto Sans KR" w:hAnsi="Noto Sans KR" w:cs="Noto Sans" w:hint="eastAsia"/>
           <w:sz w:val="20"/>
           <w:szCs w:val="20"/>
         </w:rPr>
-        <w:t>직업능력개발훈련교사(</w:t>
+        <w:t>직업능력개발훈련교사</w:t>
+      </w:r>
+      <w:proofErr w:type="spellEnd"/>
+      <w:r>
+        <w:rPr>
+          <w:rFonts w:ascii="Noto Sans KR" w:eastAsia="Noto Sans KR" w:hAnsi="Noto Sans KR" w:cs="Noto Sans" w:hint="eastAsia"/>
+          <w:sz w:val="20"/>
+          <w:szCs w:val="20"/>
+        </w:rPr>
+        <w:t>(</w:t>
       </w:r>
       <w:r>
         <w:rPr>
@@ -2842,7 +2964,25 @@
           <w:sz w:val="20"/>
           <w:szCs w:val="20"/>
         </w:rPr>
-        <w:t>Microsoft Certified: Azure AI Fundamentals(AI-900)</w:t>
+        <w:t xml:space="preserve">Microsoft Certified: Azure AI </w:t>
+      </w:r>
+      <w:proofErr w:type="gramStart"/>
+      <w:r>
+        <w:rPr>
+          <w:rFonts w:ascii="Noto Sans KR" w:eastAsia="Noto Sans KR" w:hAnsi="Noto Sans KR" w:cs="Noto Sans"/>
+          <w:sz w:val="20"/>
+          <w:szCs w:val="20"/>
+        </w:rPr>
+        <w:t>Fundamentals(</w:t>
+      </w:r>
+      <w:proofErr w:type="gramEnd"/>
+      <w:r>
+        <w:rPr>
+          <w:rFonts w:ascii="Noto Sans KR" w:eastAsia="Noto Sans KR" w:hAnsi="Noto Sans KR" w:cs="Noto Sans"/>
+          <w:sz w:val="20"/>
+          <w:szCs w:val="20"/>
+        </w:rPr>
+        <w:t>AI-900)</w:t>
       </w:r>
     </w:p>
     <w:p>
@@ -3333,7 +3473,21 @@
         <w:rPr>
           <w:rFonts w:ascii="Noto Sans KR" w:eastAsia="Noto Sans KR" w:hAnsi="Noto Sans KR" w:cs="Noto Sans"/>
         </w:rPr>
-        <w:t xml:space="preserve">1) 2023대학생창작모빌리티경진대회 무인모빌리티 부문  </w:t>
+        <w:t xml:space="preserve">1) 2023대학생창작모빌리티경진대회 </w:t>
+      </w:r>
+      <w:proofErr w:type="spellStart"/>
+      <w:r>
+        <w:rPr>
+          <w:rFonts w:ascii="Noto Sans KR" w:eastAsia="Noto Sans KR" w:hAnsi="Noto Sans KR" w:cs="Noto Sans"/>
+        </w:rPr>
+        <w:t>무인모빌리티</w:t>
+      </w:r>
+      <w:proofErr w:type="spellEnd"/>
+      <w:r>
+        <w:rPr>
+          <w:rFonts w:ascii="Noto Sans KR" w:eastAsia="Noto Sans KR" w:hAnsi="Noto Sans KR" w:cs="Noto Sans"/>
+        </w:rPr>
+        <w:t xml:space="preserve"> 부문  </w:t>
       </w:r>
     </w:p>
     <w:p>
@@ -3631,7 +3785,49 @@
         <w:rPr>
           <w:rFonts w:ascii="Noto Sans KR" w:eastAsia="Noto Sans KR" w:hAnsi="Noto Sans KR" w:cs="Noto Sans"/>
         </w:rPr>
-        <w:t xml:space="preserve">2) 나노 소어 라인 트레이싱 (Nanosaur Line Tracing)  </w:t>
+        <w:t xml:space="preserve">2) 나노 </w:t>
+      </w:r>
+      <w:proofErr w:type="spellStart"/>
+      <w:r>
+        <w:rPr>
+          <w:rFonts w:ascii="Noto Sans KR" w:eastAsia="Noto Sans KR" w:hAnsi="Noto Sans KR" w:cs="Noto Sans"/>
+        </w:rPr>
+        <w:t>소어</w:t>
+      </w:r>
+      <w:proofErr w:type="spellEnd"/>
+      <w:r>
+        <w:rPr>
+          <w:rFonts w:ascii="Noto Sans KR" w:eastAsia="Noto Sans KR" w:hAnsi="Noto Sans KR" w:cs="Noto Sans"/>
+        </w:rPr>
+        <w:t xml:space="preserve"> 라인 </w:t>
+      </w:r>
+      <w:proofErr w:type="spellStart"/>
+      <w:r>
+        <w:rPr>
+          <w:rFonts w:ascii="Noto Sans KR" w:eastAsia="Noto Sans KR" w:hAnsi="Noto Sans KR" w:cs="Noto Sans"/>
+        </w:rPr>
+        <w:t>트레이싱</w:t>
+      </w:r>
+      <w:proofErr w:type="spellEnd"/>
+      <w:r>
+        <w:rPr>
+          <w:rFonts w:ascii="Noto Sans KR" w:eastAsia="Noto Sans KR" w:hAnsi="Noto Sans KR" w:cs="Noto Sans"/>
+        </w:rPr>
+        <w:t xml:space="preserve"> (</w:t>
+      </w:r>
+      <w:proofErr w:type="spellStart"/>
+      <w:r>
+        <w:rPr>
+          <w:rFonts w:ascii="Noto Sans KR" w:eastAsia="Noto Sans KR" w:hAnsi="Noto Sans KR" w:cs="Noto Sans"/>
+        </w:rPr>
+        <w:t>Nanosaur</w:t>
+      </w:r>
+      <w:proofErr w:type="spellEnd"/>
+      <w:r>
+        <w:rPr>
+          <w:rFonts w:ascii="Noto Sans KR" w:eastAsia="Noto Sans KR" w:hAnsi="Noto Sans KR" w:cs="Noto Sans"/>
+        </w:rPr>
+        <w:t xml:space="preserve"> Line Tracing)  </w:t>
       </w:r>
     </w:p>
     <w:p>
@@ -3797,7 +3993,25 @@
           <w:sz w:val="20"/>
           <w:szCs w:val="20"/>
         </w:rPr>
-        <w:t xml:space="preserve">     • Jetson Nano 보드를 사용해 무한궤도형 Nanosaur 이동체 제작  </w:t>
+        <w:t xml:space="preserve">     • Jetson Nano 보드를 사용해 무한궤도형 </w:t>
+      </w:r>
+      <w:proofErr w:type="spellStart"/>
+      <w:r>
+        <w:rPr>
+          <w:rFonts w:ascii="Noto Sans KR Light" w:eastAsia="Noto Sans KR Light" w:hAnsi="Noto Sans KR Light" w:cs="Noto Sans"/>
+          <w:sz w:val="20"/>
+          <w:szCs w:val="20"/>
+        </w:rPr>
+        <w:t>Nanosaur</w:t>
+      </w:r>
+      <w:proofErr w:type="spellEnd"/>
+      <w:r>
+        <w:rPr>
+          <w:rFonts w:ascii="Noto Sans KR Light" w:eastAsia="Noto Sans KR Light" w:hAnsi="Noto Sans KR Light" w:cs="Noto Sans"/>
+          <w:sz w:val="20"/>
+          <w:szCs w:val="20"/>
+        </w:rPr>
+        <w:t xml:space="preserve"> 이동체 제작  </w:t>
       </w:r>
     </w:p>
     <w:p>
@@ -3900,7 +4114,21 @@
         <w:rPr>
           <w:rFonts w:ascii="Noto Sans KR" w:eastAsia="Noto Sans KR" w:hAnsi="Noto Sans KR" w:cs="Noto Sans"/>
         </w:rPr>
-        <w:t xml:space="preserve">3) 원자력연구원 우주탐사로버 패널 제작(Web Panel for Space Exploration Rover)  </w:t>
+        <w:t xml:space="preserve">3) 원자력연구원 </w:t>
+      </w:r>
+      <w:proofErr w:type="spellStart"/>
+      <w:r>
+        <w:rPr>
+          <w:rFonts w:ascii="Noto Sans KR" w:eastAsia="Noto Sans KR" w:hAnsi="Noto Sans KR" w:cs="Noto Sans"/>
+        </w:rPr>
+        <w:t>우주탐사로버</w:t>
+      </w:r>
+      <w:proofErr w:type="spellEnd"/>
+      <w:r>
+        <w:rPr>
+          <w:rFonts w:ascii="Noto Sans KR" w:eastAsia="Noto Sans KR" w:hAnsi="Noto Sans KR" w:cs="Noto Sans"/>
+        </w:rPr>
+        <w:t xml:space="preserve"> 패널 제작(Web Panel for Space Exploration Rover)  </w:t>
       </w:r>
     </w:p>
     <w:p>
@@ -4034,7 +4262,25 @@
           <w:sz w:val="20"/>
           <w:szCs w:val="20"/>
         </w:rPr>
-        <w:t xml:space="preserve">     • WebRTC를 사용해 로봇 카메라와 공유화면을 웹 패널로 구현, Ngrok으로 외부 배포  </w:t>
+        <w:t xml:space="preserve">     • WebRTC를 사용해 로봇 카메라와 공유화면을 웹 패널로 구현, </w:t>
+      </w:r>
+      <w:proofErr w:type="spellStart"/>
+      <w:r>
+        <w:rPr>
+          <w:rFonts w:ascii="Noto Sans KR Light" w:eastAsia="Noto Sans KR Light" w:hAnsi="Noto Sans KR Light" w:cs="Noto Sans"/>
+          <w:sz w:val="20"/>
+          <w:szCs w:val="20"/>
+        </w:rPr>
+        <w:t>Ngrok</w:t>
+      </w:r>
+      <w:proofErr w:type="spellEnd"/>
+      <w:r>
+        <w:rPr>
+          <w:rFonts w:ascii="Noto Sans KR Light" w:eastAsia="Noto Sans KR Light" w:hAnsi="Noto Sans KR Light" w:cs="Noto Sans"/>
+          <w:sz w:val="20"/>
+          <w:szCs w:val="20"/>
+        </w:rPr>
+        <w:t xml:space="preserve">으로 외부 배포  </w:t>
       </w:r>
     </w:p>
     <w:p>
@@ -4434,7 +4680,25 @@
           <w:sz w:val="20"/>
           <w:szCs w:val="20"/>
         </w:rPr>
-        <w:t xml:space="preserve">     • 3D 맵 + 방사선 데이터 결합, PyQtGraph를 활용해 2D 방사선 지도 작성  </w:t>
+        <w:t xml:space="preserve">     • 3D 맵 + 방사선 데이터 결합, </w:t>
+      </w:r>
+      <w:proofErr w:type="spellStart"/>
+      <w:r>
+        <w:rPr>
+          <w:rFonts w:ascii="Noto Sans KR Light" w:eastAsia="Noto Sans KR Light" w:hAnsi="Noto Sans KR Light" w:cs="Noto Sans"/>
+          <w:sz w:val="20"/>
+          <w:szCs w:val="20"/>
+        </w:rPr>
+        <w:t>PyQtGraph</w:t>
+      </w:r>
+      <w:proofErr w:type="spellEnd"/>
+      <w:r>
+        <w:rPr>
+          <w:rFonts w:ascii="Noto Sans KR Light" w:eastAsia="Noto Sans KR Light" w:hAnsi="Noto Sans KR Light" w:cs="Noto Sans"/>
+          <w:sz w:val="20"/>
+          <w:szCs w:val="20"/>
+        </w:rPr>
+        <w:t xml:space="preserve">를 활용해 2D 방사선 지도 작성  </w:t>
       </w:r>
     </w:p>
     <w:p>
@@ -4552,13 +4816,23 @@
         </w:rPr>
         <w:t xml:space="preserve"> </w:t>
       </w:r>
-      <w:r>
-        <w:rPr>
-          <w:rFonts w:ascii="Noto Sans KR Light" w:eastAsia="Noto Sans KR Light" w:hAnsi="Noto Sans KR Light" w:cs="Noto Sans"/>
-          <w:sz w:val="20"/>
-          <w:szCs w:val="20"/>
-        </w:rPr>
-        <w:t>백엔드 &amp; 프롬프트 엔지니어링</w:t>
+      <w:proofErr w:type="spellStart"/>
+      <w:r>
+        <w:rPr>
+          <w:rFonts w:ascii="Noto Sans KR Light" w:eastAsia="Noto Sans KR Light" w:hAnsi="Noto Sans KR Light" w:cs="Noto Sans"/>
+          <w:sz w:val="20"/>
+          <w:szCs w:val="20"/>
+        </w:rPr>
+        <w:t>백엔드</w:t>
+      </w:r>
+      <w:proofErr w:type="spellEnd"/>
+      <w:r>
+        <w:rPr>
+          <w:rFonts w:ascii="Noto Sans KR Light" w:eastAsia="Noto Sans KR Light" w:hAnsi="Noto Sans KR Light" w:cs="Noto Sans"/>
+          <w:sz w:val="20"/>
+          <w:szCs w:val="20"/>
+        </w:rPr>
+        <w:t xml:space="preserve"> &amp; 프롬프트 엔지니어링</w:t>
       </w:r>
     </w:p>
     <w:p>
@@ -4664,7 +4938,25 @@
           <w:sz w:val="20"/>
           <w:szCs w:val="20"/>
         </w:rPr>
-        <w:t xml:space="preserve">     • webkitSpeechRecognition을 활용해 STT 구현  </w:t>
+        <w:t xml:space="preserve">     • </w:t>
+      </w:r>
+      <w:proofErr w:type="spellStart"/>
+      <w:r>
+        <w:rPr>
+          <w:rFonts w:ascii="Noto Sans KR Light" w:eastAsia="Noto Sans KR Light" w:hAnsi="Noto Sans KR Light" w:cs="Noto Sans"/>
+          <w:sz w:val="20"/>
+          <w:szCs w:val="20"/>
+        </w:rPr>
+        <w:t>webkitSpeechRecognition</w:t>
+      </w:r>
+      <w:proofErr w:type="spellEnd"/>
+      <w:r>
+        <w:rPr>
+          <w:rFonts w:ascii="Noto Sans KR Light" w:eastAsia="Noto Sans KR Light" w:hAnsi="Noto Sans KR Light" w:cs="Noto Sans"/>
+          <w:sz w:val="20"/>
+          <w:szCs w:val="20"/>
+        </w:rPr>
+        <w:t xml:space="preserve">을 활용해 STT 구현  </w:t>
       </w:r>
     </w:p>
     <w:p>
@@ -4682,7 +4974,61 @@
           <w:sz w:val="20"/>
           <w:szCs w:val="20"/>
         </w:rPr>
-        <w:t xml:space="preserve">     • npm 패키지(keyword-extractor-korean, hanspell)로 키워드 추출 및 맞춤법 검사  </w:t>
+        <w:t xml:space="preserve">     • </w:t>
+      </w:r>
+      <w:proofErr w:type="spellStart"/>
+      <w:r>
+        <w:rPr>
+          <w:rFonts w:ascii="Noto Sans KR Light" w:eastAsia="Noto Sans KR Light" w:hAnsi="Noto Sans KR Light" w:cs="Noto Sans"/>
+          <w:sz w:val="20"/>
+          <w:szCs w:val="20"/>
+        </w:rPr>
+        <w:t>npm</w:t>
+      </w:r>
+      <w:proofErr w:type="spellEnd"/>
+      <w:r>
+        <w:rPr>
+          <w:rFonts w:ascii="Noto Sans KR Light" w:eastAsia="Noto Sans KR Light" w:hAnsi="Noto Sans KR Light" w:cs="Noto Sans"/>
+          <w:sz w:val="20"/>
+          <w:szCs w:val="20"/>
+        </w:rPr>
+        <w:t xml:space="preserve"> 패키지(keyword-extractor-</w:t>
+      </w:r>
+      <w:proofErr w:type="spellStart"/>
+      <w:r>
+        <w:rPr>
+          <w:rFonts w:ascii="Noto Sans KR Light" w:eastAsia="Noto Sans KR Light" w:hAnsi="Noto Sans KR Light" w:cs="Noto Sans"/>
+          <w:sz w:val="20"/>
+          <w:szCs w:val="20"/>
+        </w:rPr>
+        <w:t>korean</w:t>
+      </w:r>
+      <w:proofErr w:type="spellEnd"/>
+      <w:r>
+        <w:rPr>
+          <w:rFonts w:ascii="Noto Sans KR Light" w:eastAsia="Noto Sans KR Light" w:hAnsi="Noto Sans KR Light" w:cs="Noto Sans"/>
+          <w:sz w:val="20"/>
+          <w:szCs w:val="20"/>
+        </w:rPr>
+        <w:t xml:space="preserve">, </w:t>
+      </w:r>
+      <w:proofErr w:type="spellStart"/>
+      <w:r>
+        <w:rPr>
+          <w:rFonts w:ascii="Noto Sans KR Light" w:eastAsia="Noto Sans KR Light" w:hAnsi="Noto Sans KR Light" w:cs="Noto Sans"/>
+          <w:sz w:val="20"/>
+          <w:szCs w:val="20"/>
+        </w:rPr>
+        <w:t>hanspell</w:t>
+      </w:r>
+      <w:proofErr w:type="spellEnd"/>
+      <w:r>
+        <w:rPr>
+          <w:rFonts w:ascii="Noto Sans KR Light" w:eastAsia="Noto Sans KR Light" w:hAnsi="Noto Sans KR Light" w:cs="Noto Sans"/>
+          <w:sz w:val="20"/>
+          <w:szCs w:val="20"/>
+        </w:rPr>
+        <w:t xml:space="preserve">)로 키워드 추출 및 맞춤법 검사  </w:t>
       </w:r>
     </w:p>
     <w:p>
@@ -4700,7 +5046,25 @@
           <w:sz w:val="20"/>
           <w:szCs w:val="20"/>
         </w:rPr>
-        <w:t xml:space="preserve">     • OpenAI GPT API를 활용해 면접 답변 및 꼬리질문 자동 생성 (Prompt Engineering)  </w:t>
+        <w:t xml:space="preserve">     • </w:t>
+      </w:r>
+      <w:proofErr w:type="spellStart"/>
+      <w:r>
+        <w:rPr>
+          <w:rFonts w:ascii="Noto Sans KR Light" w:eastAsia="Noto Sans KR Light" w:hAnsi="Noto Sans KR Light" w:cs="Noto Sans"/>
+          <w:sz w:val="20"/>
+          <w:szCs w:val="20"/>
+        </w:rPr>
+        <w:t>OpenAI</w:t>
+      </w:r>
+      <w:proofErr w:type="spellEnd"/>
+      <w:r>
+        <w:rPr>
+          <w:rFonts w:ascii="Noto Sans KR Light" w:eastAsia="Noto Sans KR Light" w:hAnsi="Noto Sans KR Light" w:cs="Noto Sans"/>
+          <w:sz w:val="20"/>
+          <w:szCs w:val="20"/>
+        </w:rPr>
+        <w:t xml:space="preserve"> GPT API를 활용해 면접 답변 및 꼬리질문 자동 생성 (Prompt Engineering)  </w:t>
       </w:r>
     </w:p>
     <w:p>
@@ -4838,7 +5202,21 @@
         <w:rPr>
           <w:rFonts w:ascii="Noto Sans KR" w:eastAsia="Noto Sans KR" w:hAnsi="Noto Sans KR" w:cs="Noto Sans"/>
         </w:rPr>
-        <w:t xml:space="preserve">6) RAG기반 챗봇 서비스 개발 및 배포(RAG-based Chatbot Service)  </w:t>
+        <w:t xml:space="preserve">6) RAG기반 </w:t>
+      </w:r>
+      <w:proofErr w:type="spellStart"/>
+      <w:r>
+        <w:rPr>
+          <w:rFonts w:ascii="Noto Sans KR" w:eastAsia="Noto Sans KR" w:hAnsi="Noto Sans KR" w:cs="Noto Sans"/>
+        </w:rPr>
+        <w:t>챗봇</w:t>
+      </w:r>
+      <w:proofErr w:type="spellEnd"/>
+      <w:r>
+        <w:rPr>
+          <w:rFonts w:ascii="Noto Sans KR" w:eastAsia="Noto Sans KR" w:hAnsi="Noto Sans KR" w:cs="Noto Sans"/>
+        </w:rPr>
+        <w:t xml:space="preserve"> 서비스 개발 및 배포(RAG-based Chatbot Service)  </w:t>
       </w:r>
     </w:p>
     <w:p>
@@ -4910,13 +5288,23 @@
         </w:rPr>
         <w:t xml:space="preserve"> </w:t>
       </w:r>
-      <w:r>
-        <w:rPr>
-          <w:rFonts w:ascii="Noto Sans KR Light" w:eastAsia="Noto Sans KR Light" w:hAnsi="Noto Sans KR Light" w:cs="Noto Sans"/>
-          <w:sz w:val="20"/>
-          <w:szCs w:val="20"/>
-        </w:rPr>
-        <w:t>LangChain &amp; Upstage RAG 파이프라인</w:t>
+      <w:proofErr w:type="spellStart"/>
+      <w:r>
+        <w:rPr>
+          <w:rFonts w:ascii="Noto Sans KR Light" w:eastAsia="Noto Sans KR Light" w:hAnsi="Noto Sans KR Light" w:cs="Noto Sans"/>
+          <w:sz w:val="20"/>
+          <w:szCs w:val="20"/>
+        </w:rPr>
+        <w:t>LangChain</w:t>
+      </w:r>
+      <w:proofErr w:type="spellEnd"/>
+      <w:r>
+        <w:rPr>
+          <w:rFonts w:ascii="Noto Sans KR Light" w:eastAsia="Noto Sans KR Light" w:hAnsi="Noto Sans KR Light" w:cs="Noto Sans"/>
+          <w:sz w:val="20"/>
+          <w:szCs w:val="20"/>
+        </w:rPr>
+        <w:t xml:space="preserve"> &amp; Upstage RAG 파이프라인</w:t>
       </w:r>
     </w:p>
     <w:p>
@@ -5004,7 +5392,43 @@
           <w:sz w:val="20"/>
           <w:szCs w:val="20"/>
         </w:rPr>
-        <w:t xml:space="preserve">     • LangChain과 Upstage RAG 파이프라인 구축 (UpstageEmbeddings 활용)  </w:t>
+        <w:t xml:space="preserve">     • </w:t>
+      </w:r>
+      <w:proofErr w:type="spellStart"/>
+      <w:r>
+        <w:rPr>
+          <w:rFonts w:ascii="Noto Sans KR Light" w:eastAsia="Noto Sans KR Light" w:hAnsi="Noto Sans KR Light" w:cs="Noto Sans"/>
+          <w:sz w:val="20"/>
+          <w:szCs w:val="20"/>
+        </w:rPr>
+        <w:t>LangChain</w:t>
+      </w:r>
+      <w:proofErr w:type="spellEnd"/>
+      <w:r>
+        <w:rPr>
+          <w:rFonts w:ascii="Noto Sans KR Light" w:eastAsia="Noto Sans KR Light" w:hAnsi="Noto Sans KR Light" w:cs="Noto Sans"/>
+          <w:sz w:val="20"/>
+          <w:szCs w:val="20"/>
+        </w:rPr>
+        <w:t>과 Upstage RAG 파이프라인 구축 (</w:t>
+      </w:r>
+      <w:proofErr w:type="spellStart"/>
+      <w:r>
+        <w:rPr>
+          <w:rFonts w:ascii="Noto Sans KR Light" w:eastAsia="Noto Sans KR Light" w:hAnsi="Noto Sans KR Light" w:cs="Noto Sans"/>
+          <w:sz w:val="20"/>
+          <w:szCs w:val="20"/>
+        </w:rPr>
+        <w:t>UpstageEmbeddings</w:t>
+      </w:r>
+      <w:proofErr w:type="spellEnd"/>
+      <w:r>
+        <w:rPr>
+          <w:rFonts w:ascii="Noto Sans KR Light" w:eastAsia="Noto Sans KR Light" w:hAnsi="Noto Sans KR Light" w:cs="Noto Sans"/>
+          <w:sz w:val="20"/>
+          <w:szCs w:val="20"/>
+        </w:rPr>
+        <w:t xml:space="preserve"> 활용)  </w:t>
       </w:r>
     </w:p>
     <w:p>
@@ -5147,7 +5571,49 @@
         <w:rPr>
           <w:rFonts w:ascii="Noto Sans KR" w:eastAsia="Noto Sans KR" w:hAnsi="Noto Sans KR" w:cs="Noto Sans"/>
         </w:rPr>
-        <w:t xml:space="preserve">7) 두봇(Dobot) 활용 프로젝트(Dobot Magician Project)  </w:t>
+        <w:t xml:space="preserve">7) </w:t>
+      </w:r>
+      <w:proofErr w:type="spellStart"/>
+      <w:r>
+        <w:rPr>
+          <w:rFonts w:ascii="Noto Sans KR" w:eastAsia="Noto Sans KR" w:hAnsi="Noto Sans KR" w:cs="Noto Sans"/>
+        </w:rPr>
+        <w:t>두봇</w:t>
+      </w:r>
+      <w:proofErr w:type="spellEnd"/>
+      <w:r>
+        <w:rPr>
+          <w:rFonts w:ascii="Noto Sans KR" w:eastAsia="Noto Sans KR" w:hAnsi="Noto Sans KR" w:cs="Noto Sans"/>
+        </w:rPr>
+        <w:t>(</w:t>
+      </w:r>
+      <w:proofErr w:type="spellStart"/>
+      <w:r>
+        <w:rPr>
+          <w:rFonts w:ascii="Noto Sans KR" w:eastAsia="Noto Sans KR" w:hAnsi="Noto Sans KR" w:cs="Noto Sans"/>
+        </w:rPr>
+        <w:t>Dobot</w:t>
+      </w:r>
+      <w:proofErr w:type="spellEnd"/>
+      <w:r>
+        <w:rPr>
+          <w:rFonts w:ascii="Noto Sans KR" w:eastAsia="Noto Sans KR" w:hAnsi="Noto Sans KR" w:cs="Noto Sans"/>
+        </w:rPr>
+        <w:t>) 활용 프로젝트(</w:t>
+      </w:r>
+      <w:proofErr w:type="spellStart"/>
+      <w:r>
+        <w:rPr>
+          <w:rFonts w:ascii="Noto Sans KR" w:eastAsia="Noto Sans KR" w:hAnsi="Noto Sans KR" w:cs="Noto Sans"/>
+        </w:rPr>
+        <w:t>Dobot</w:t>
+      </w:r>
+      <w:proofErr w:type="spellEnd"/>
+      <w:r>
+        <w:rPr>
+          <w:rFonts w:ascii="Noto Sans KR" w:eastAsia="Noto Sans KR" w:hAnsi="Noto Sans KR" w:cs="Noto Sans"/>
+        </w:rPr>
+        <w:t xml:space="preserve"> Magician Project)  </w:t>
       </w:r>
     </w:p>
     <w:p>
@@ -5321,7 +5787,25 @@
           <w:sz w:val="20"/>
           <w:szCs w:val="20"/>
         </w:rPr>
-        <w:t xml:space="preserve">     • Dobot을 ROS 환경에서 제어 (소켓 통신)  </w:t>
+        <w:t xml:space="preserve">     • </w:t>
+      </w:r>
+      <w:proofErr w:type="spellStart"/>
+      <w:r>
+        <w:rPr>
+          <w:rFonts w:ascii="Noto Sans KR Light" w:eastAsia="Noto Sans KR Light" w:hAnsi="Noto Sans KR Light" w:cs="Noto Sans"/>
+          <w:sz w:val="20"/>
+          <w:szCs w:val="20"/>
+        </w:rPr>
+        <w:t>Dobot</w:t>
+      </w:r>
+      <w:proofErr w:type="spellEnd"/>
+      <w:r>
+        <w:rPr>
+          <w:rFonts w:ascii="Noto Sans KR Light" w:eastAsia="Noto Sans KR Light" w:hAnsi="Noto Sans KR Light" w:cs="Noto Sans"/>
+          <w:sz w:val="20"/>
+          <w:szCs w:val="20"/>
+        </w:rPr>
+        <w:t xml:space="preserve">을 ROS 환경에서 제어 (소켓 통신)  </w:t>
       </w:r>
     </w:p>
     <w:p>
@@ -5339,7 +5823,43 @@
           <w:sz w:val="20"/>
           <w:szCs w:val="20"/>
         </w:rPr>
-        <w:t xml:space="preserve">     • RoboDK와 Dobot 간 관절 각도 데이터 송수신 (Sim to Real to Sim)  </w:t>
+        <w:t xml:space="preserve">     • </w:t>
+      </w:r>
+      <w:proofErr w:type="spellStart"/>
+      <w:r>
+        <w:rPr>
+          <w:rFonts w:ascii="Noto Sans KR Light" w:eastAsia="Noto Sans KR Light" w:hAnsi="Noto Sans KR Light" w:cs="Noto Sans"/>
+          <w:sz w:val="20"/>
+          <w:szCs w:val="20"/>
+        </w:rPr>
+        <w:t>RoboDK</w:t>
+      </w:r>
+      <w:proofErr w:type="spellEnd"/>
+      <w:r>
+        <w:rPr>
+          <w:rFonts w:ascii="Noto Sans KR Light" w:eastAsia="Noto Sans KR Light" w:hAnsi="Noto Sans KR Light" w:cs="Noto Sans"/>
+          <w:sz w:val="20"/>
+          <w:szCs w:val="20"/>
+        </w:rPr>
+        <w:t xml:space="preserve">와 </w:t>
+      </w:r>
+      <w:proofErr w:type="spellStart"/>
+      <w:r>
+        <w:rPr>
+          <w:rFonts w:ascii="Noto Sans KR Light" w:eastAsia="Noto Sans KR Light" w:hAnsi="Noto Sans KR Light" w:cs="Noto Sans"/>
+          <w:sz w:val="20"/>
+          <w:szCs w:val="20"/>
+        </w:rPr>
+        <w:t>Dobot</w:t>
+      </w:r>
+      <w:proofErr w:type="spellEnd"/>
+      <w:r>
+        <w:rPr>
+          <w:rFonts w:ascii="Noto Sans KR Light" w:eastAsia="Noto Sans KR Light" w:hAnsi="Noto Sans KR Light" w:cs="Noto Sans"/>
+          <w:sz w:val="20"/>
+          <w:szCs w:val="20"/>
+        </w:rPr>
+        <w:t xml:space="preserve"> 간 관절 각도 데이터 송수신 (Sim to Real to Sim)  </w:t>
       </w:r>
     </w:p>
     <w:p>
@@ -6054,7 +6574,7 @@
     <w:p>
       <w:pPr>
         <w:spacing w:line="180" w:lineRule="auto"/>
-        <w:ind w:firstLineChars="200" w:firstLine="400"/>
+        <w:ind w:firstLineChars="200" w:firstLine="368"/>
         <w:rPr>
           <w:rFonts w:ascii="Noto Sans KR" w:eastAsia="Noto Sans KR" w:hAnsi="Noto Sans KR" w:cs="Noto Sans"/>
           <w:sz w:val="20"/>
@@ -6273,7 +6793,19 @@
         <w:rPr>
           <w:rFonts w:ascii="Noto Sans KR" w:eastAsia="Noto Sans KR" w:hAnsi="Noto Sans KR" w:cs="Noto Sans"/>
         </w:rPr>
-        <w:t xml:space="preserve"> (</w:t>
+        <w:t xml:space="preserve"> </w:t>
+      </w:r>
+      <w:r>
+        <w:rPr>
+          <w:rFonts w:ascii="Noto Sans KR" w:eastAsia="Noto Sans KR" w:hAnsi="Noto Sans KR" w:cs="Noto Sans"/>
+        </w:rPr>
+        <w:br/>
+      </w:r>
+      <w:r>
+        <w:rPr>
+          <w:rFonts w:ascii="Noto Sans KR" w:eastAsia="Noto Sans KR" w:hAnsi="Noto Sans KR" w:cs="Noto Sans"/>
+        </w:rPr>
+        <w:t>(</w:t>
       </w:r>
       <w:r>
         <w:rPr>
@@ -6309,7 +6841,7 @@
         <w:rPr>
           <w:rFonts w:ascii="Noto Sans KR" w:eastAsia="Noto Sans KR" w:hAnsi="Noto Sans KR" w:cs="Noto Sans"/>
         </w:rPr>
-        <w:t xml:space="preserve"> ~ing)  </w:t>
+        <w:t xml:space="preserve">)  </w:t>
       </w:r>
     </w:p>
     <w:p>
@@ -6381,6 +6913,7 @@
         </w:rPr>
         <w:t xml:space="preserve"> </w:t>
       </w:r>
+      <w:proofErr w:type="spellStart"/>
       <w:r>
         <w:rPr>
           <w:rFonts w:ascii="Noto Sans" w:eastAsia="Noto Sans KR" w:hAnsi="Noto Sans" w:cs="Noto Sans"/>
@@ -6389,6 +6922,7 @@
         </w:rPr>
         <w:t>온디바이스</w:t>
       </w:r>
+      <w:proofErr w:type="spellEnd"/>
       <w:r>
         <w:rPr>
           <w:rFonts w:ascii="Noto Sans" w:eastAsia="Noto Sans KR" w:hAnsi="Noto Sans" w:cs="Noto Sans"/>
@@ -6667,6 +7201,7 @@
         </w:rPr>
         <w:t xml:space="preserve">  • </w:t>
       </w:r>
+      <w:proofErr w:type="spellStart"/>
       <w:r>
         <w:rPr>
           <w:rFonts w:ascii="Noto Sans" w:eastAsia="Noto Sans KR" w:hAnsi="Noto Sans" w:cs="Noto Sans"/>
@@ -6675,6 +7210,7 @@
         </w:rPr>
         <w:t>라즈베리파이</w:t>
       </w:r>
+      <w:proofErr w:type="spellEnd"/>
       <w:r>
         <w:rPr>
           <w:rFonts w:ascii="Noto Sans" w:eastAsia="Noto Sans KR" w:hAnsi="Noto Sans" w:cs="Noto Sans"/>
@@ -6715,6 +7251,7 @@
         </w:rPr>
         <w:t xml:space="preserve"> </w:t>
       </w:r>
+      <w:proofErr w:type="spellStart"/>
       <w:r>
         <w:rPr>
           <w:rFonts w:ascii="Noto Sans" w:eastAsia="Noto Sans KR" w:hAnsi="Noto Sans" w:cs="Noto Sans"/>
@@ -6723,6 +7260,7 @@
         </w:rPr>
         <w:t>도커</w:t>
       </w:r>
+      <w:proofErr w:type="spellEnd"/>
       <w:r>
         <w:rPr>
           <w:rFonts w:ascii="Noto Sans" w:eastAsia="Noto Sans KR" w:hAnsi="Noto Sans" w:cs="Noto Sans"/>
@@ -7255,6 +7793,7 @@
         </w:rPr>
         <w:t xml:space="preserve"> </w:t>
       </w:r>
+      <w:proofErr w:type="spellStart"/>
       <w:r>
         <w:rPr>
           <w:rFonts w:ascii="Noto Sans" w:eastAsia="Noto Sans KR" w:hAnsi="Noto Sans" w:cs="Noto Sans"/>
@@ -7263,6 +7802,7 @@
         </w:rPr>
         <w:t>도커</w:t>
       </w:r>
+      <w:proofErr w:type="spellEnd"/>
       <w:r>
         <w:rPr>
           <w:rFonts w:ascii="Noto Sans" w:eastAsia="Noto Sans KR" w:hAnsi="Noto Sans" w:cs="Noto Sans"/>
@@ -7303,6 +7843,7 @@
         </w:rPr>
         <w:t xml:space="preserve">, </w:t>
       </w:r>
+      <w:proofErr w:type="spellStart"/>
       <w:r>
         <w:rPr>
           <w:rFonts w:ascii="Noto Sans" w:eastAsia="Noto Sans KR" w:hAnsi="Noto Sans" w:cs="Noto Sans"/>
@@ -7311,6 +7852,7 @@
         </w:rPr>
         <w:t>도커허브</w:t>
       </w:r>
+      <w:proofErr w:type="spellEnd"/>
       <w:r>
         <w:rPr>
           <w:rFonts w:ascii="Noto Sans" w:eastAsia="Noto Sans KR" w:hAnsi="Noto Sans" w:cs="Noto Sans"/>
@@ -7355,6 +7897,7 @@
         </w:rPr>
         <w:t xml:space="preserve"> </w:t>
       </w:r>
+      <w:proofErr w:type="spellStart"/>
       <w:r>
         <w:rPr>
           <w:rFonts w:ascii="Noto Sans" w:eastAsia="Noto Sans KR" w:hAnsi="Noto Sans" w:cs="Noto Sans" w:hint="eastAsia"/>
@@ -7363,6 +7906,7 @@
         </w:rPr>
         <w:t>라즈베리파이</w:t>
       </w:r>
+      <w:proofErr w:type="spellEnd"/>
       <w:r>
         <w:rPr>
           <w:rFonts w:ascii="Noto Sans" w:eastAsia="Noto Sans KR" w:hAnsi="Noto Sans" w:cs="Noto Sans" w:hint="eastAsia"/>
@@ -7574,6 +8118,186 @@
           <w:szCs w:val="20"/>
         </w:rPr>
         <w:t>경험</w:t>
+      </w:r>
+    </w:p>
+    <w:p>
+      <w:pPr>
+        <w:widowControl/>
+        <w:suppressAutoHyphens w:val="0"/>
+        <w:ind w:leftChars="100" w:left="240" w:firstLine="180"/>
+        <w:rPr>
+          <w:rFonts w:ascii="Noto Sans" w:eastAsia="Noto Sans KR" w:hAnsi="Noto Sans" w:cs="Noto Sans" w:hint="eastAsia"/>
+          <w:sz w:val="20"/>
+          <w:szCs w:val="20"/>
+        </w:rPr>
+      </w:pPr>
+      <w:r>
+        <w:rPr>
+          <w:rFonts w:ascii="Noto Sans" w:eastAsia="Noto Sans KR" w:hAnsi="Noto Sans" w:cs="Noto Sans" w:hint="cs"/>
+          <w:sz w:val="20"/>
+          <w:szCs w:val="20"/>
+        </w:rPr>
+        <w:t>•</w:t>
+      </w:r>
+      <w:r>
+        <w:rPr>
+          <w:rFonts w:ascii="Noto Sans" w:eastAsia="Noto Sans KR" w:hAnsi="Noto Sans" w:cs="Noto Sans"/>
+          <w:sz w:val="20"/>
+          <w:szCs w:val="20"/>
+        </w:rPr>
+        <w:t xml:space="preserve"> </w:t>
+      </w:r>
+      <w:r>
+        <w:rPr>
+          <w:rFonts w:ascii="Noto Sans" w:eastAsia="Noto Sans KR" w:hAnsi="Noto Sans" w:cs="Noto Sans" w:hint="eastAsia"/>
+          <w:sz w:val="20"/>
+          <w:szCs w:val="20"/>
+        </w:rPr>
+        <w:t>음성</w:t>
+      </w:r>
+      <w:r>
+        <w:rPr>
+          <w:rFonts w:ascii="Noto Sans" w:eastAsia="Noto Sans KR" w:hAnsi="Noto Sans" w:cs="Noto Sans"/>
+          <w:sz w:val="20"/>
+          <w:szCs w:val="20"/>
+        </w:rPr>
+        <w:t xml:space="preserve"> </w:t>
+      </w:r>
+      <w:r>
+        <w:rPr>
+          <w:rFonts w:ascii="Noto Sans" w:eastAsia="Noto Sans KR" w:hAnsi="Noto Sans" w:cs="Noto Sans" w:hint="eastAsia"/>
+          <w:sz w:val="20"/>
+          <w:szCs w:val="20"/>
+        </w:rPr>
+        <w:t>데이터</w:t>
+      </w:r>
+      <w:r>
+        <w:rPr>
+          <w:rFonts w:ascii="Noto Sans" w:eastAsia="Noto Sans KR" w:hAnsi="Noto Sans" w:cs="Noto Sans"/>
+          <w:sz w:val="20"/>
+          <w:szCs w:val="20"/>
+        </w:rPr>
+        <w:t xml:space="preserve"> 160</w:t>
+      </w:r>
+      <w:r>
+        <w:rPr>
+          <w:rFonts w:ascii="Noto Sans" w:eastAsia="Noto Sans KR" w:hAnsi="Noto Sans" w:cs="Noto Sans" w:hint="eastAsia"/>
+          <w:sz w:val="20"/>
+          <w:szCs w:val="20"/>
+        </w:rPr>
+        <w:t>개</w:t>
+      </w:r>
+      <w:r>
+        <w:rPr>
+          <w:rFonts w:ascii="Noto Sans" w:eastAsia="Noto Sans KR" w:hAnsi="Noto Sans" w:cs="Noto Sans"/>
+          <w:sz w:val="20"/>
+          <w:szCs w:val="20"/>
+        </w:rPr>
+        <w:t xml:space="preserve"> </w:t>
+      </w:r>
+      <w:r>
+        <w:rPr>
+          <w:rFonts w:ascii="Noto Sans" w:eastAsia="Noto Sans KR" w:hAnsi="Noto Sans" w:cs="Noto Sans" w:hint="eastAsia"/>
+          <w:sz w:val="20"/>
+          <w:szCs w:val="20"/>
+        </w:rPr>
+        <w:t>수집</w:t>
+      </w:r>
+      <w:r>
+        <w:rPr>
+          <w:rFonts w:ascii="Noto Sans" w:eastAsia="Noto Sans KR" w:hAnsi="Noto Sans" w:cs="Noto Sans"/>
+          <w:sz w:val="20"/>
+          <w:szCs w:val="20"/>
+        </w:rPr>
+        <w:t xml:space="preserve"> </w:t>
+      </w:r>
+      <w:r>
+        <w:rPr>
+          <w:rFonts w:ascii="Noto Sans" w:eastAsia="Noto Sans KR" w:hAnsi="Noto Sans" w:cs="Noto Sans" w:hint="eastAsia"/>
+          <w:sz w:val="20"/>
+          <w:szCs w:val="20"/>
+        </w:rPr>
+        <w:t>및</w:t>
+      </w:r>
+      <w:r>
+        <w:rPr>
+          <w:rFonts w:ascii="Noto Sans" w:eastAsia="Noto Sans KR" w:hAnsi="Noto Sans" w:cs="Noto Sans"/>
+          <w:sz w:val="20"/>
+          <w:szCs w:val="20"/>
+        </w:rPr>
+        <w:t xml:space="preserve"> </w:t>
+      </w:r>
+      <w:r>
+        <w:rPr>
+          <w:rFonts w:ascii="Noto Sans" w:eastAsia="Noto Sans KR" w:hAnsi="Noto Sans" w:cs="Noto Sans" w:hint="eastAsia"/>
+          <w:sz w:val="20"/>
+          <w:szCs w:val="20"/>
+        </w:rPr>
+        <w:t>분석</w:t>
+      </w:r>
+      <w:r>
+        <w:rPr>
+          <w:rFonts w:ascii="Noto Sans" w:eastAsia="Noto Sans KR" w:hAnsi="Noto Sans" w:cs="Noto Sans"/>
+          <w:sz w:val="20"/>
+          <w:szCs w:val="20"/>
+        </w:rPr>
+        <w:t xml:space="preserve">, </w:t>
+      </w:r>
+      <w:r>
+        <w:rPr>
+          <w:rFonts w:ascii="Noto Sans" w:eastAsia="Noto Sans KR" w:hAnsi="Noto Sans" w:cs="Noto Sans" w:hint="eastAsia"/>
+          <w:sz w:val="20"/>
+          <w:szCs w:val="20"/>
+        </w:rPr>
+        <w:t>키워드</w:t>
+      </w:r>
+      <w:r>
+        <w:rPr>
+          <w:rFonts w:ascii="Noto Sans" w:eastAsia="Noto Sans KR" w:hAnsi="Noto Sans" w:cs="Noto Sans"/>
+          <w:sz w:val="20"/>
+          <w:szCs w:val="20"/>
+        </w:rPr>
+        <w:t xml:space="preserve"> </w:t>
+      </w:r>
+      <w:r>
+        <w:rPr>
+          <w:rFonts w:ascii="Noto Sans" w:eastAsia="Noto Sans KR" w:hAnsi="Noto Sans" w:cs="Noto Sans" w:hint="eastAsia"/>
+          <w:sz w:val="20"/>
+          <w:szCs w:val="20"/>
+        </w:rPr>
+        <w:t>인식률</w:t>
+      </w:r>
+      <w:r>
+        <w:rPr>
+          <w:rFonts w:ascii="Noto Sans" w:eastAsia="Noto Sans KR" w:hAnsi="Noto Sans" w:cs="Noto Sans"/>
+          <w:sz w:val="20"/>
+          <w:szCs w:val="20"/>
+        </w:rPr>
+        <w:t xml:space="preserve"> </w:t>
+      </w:r>
+      <w:r>
+        <w:rPr>
+          <w:rFonts w:ascii="Noto Sans" w:eastAsia="Noto Sans KR" w:hAnsi="Noto Sans" w:cs="Noto Sans" w:hint="eastAsia"/>
+          <w:sz w:val="20"/>
+          <w:szCs w:val="20"/>
+        </w:rPr>
+        <w:t>향상</w:t>
+      </w:r>
+      <w:r>
+        <w:rPr>
+          <w:rFonts w:ascii="Noto Sans" w:eastAsia="Noto Sans KR" w:hAnsi="Noto Sans" w:cs="Noto Sans"/>
+          <w:sz w:val="20"/>
+          <w:szCs w:val="20"/>
+        </w:rPr>
+        <w:t xml:space="preserve"> </w:t>
+      </w:r>
+      <w:r>
+        <w:rPr>
+          <w:rFonts w:ascii="Noto Sans" w:eastAsia="Noto Sans KR" w:hAnsi="Noto Sans" w:cs="Noto Sans" w:hint="eastAsia"/>
+          <w:sz w:val="20"/>
+          <w:szCs w:val="20"/>
+        </w:rPr>
+        <w:t>기여</w:t>
       </w:r>
     </w:p>
     <w:p>

</xml_diff>